<commit_message>
Added database definition document
</commit_message>
<xml_diff>
--- a/README.docx
+++ b/README.docx
@@ -7,13 +7,8 @@
         <w:pStyle w:val="Heading1"/>
       </w:pPr>
       <w:r>
-        <w:t xml:space="preserve">Open </w:t>
-      </w:r>
-      <w:proofErr w:type="spellStart"/>
-      <w:r>
-        <w:t>Aquaponics</w:t>
-      </w:r>
-      <w:proofErr w:type="spellEnd"/>
+        <w:t>Open Aquaponics</w:t>
+      </w:r>
     </w:p>
     <w:p>
       <w:r>
@@ -29,15 +24,7 @@
         <w:t>platform</w:t>
       </w:r>
       <w:r>
-        <w:t xml:space="preserve"> to support monitoring, controlling, logging, and displaying data related to an </w:t>
-      </w:r>
-      <w:proofErr w:type="spellStart"/>
-      <w:r>
-        <w:t>aquaponics</w:t>
-      </w:r>
-      <w:proofErr w:type="spellEnd"/>
-      <w:r>
-        <w:t xml:space="preserve"> setup.  This is my first official attempt at contributing to the open source community although I have been an avid user for quite some time.  I’m wading through how to properly build a deployment and I’d welcome any suggestions people might have for how to do this.</w:t>
+        <w:t xml:space="preserve"> to support monitoring, controlling, logging, and displaying data related to an aquaponics setup.  This is my first official attempt at contributing to the open source community although I have been an avid user for quite some time.  I’m wading through how to properly build a deployment and I’d welcome any suggestions people might have for how to do this.</w:t>
       </w:r>
     </w:p>
     <w:p>
@@ -50,15 +37,7 @@
     </w:p>
     <w:p>
       <w:r>
-        <w:t xml:space="preserve">I built my first </w:t>
-      </w:r>
-      <w:proofErr w:type="spellStart"/>
-      <w:r>
-        <w:t>aquaponics</w:t>
-      </w:r>
-      <w:proofErr w:type="spellEnd"/>
-      <w:r>
-        <w:t xml:space="preserve"> setup in 2012 on my apartment balcony and I had a lot of success even with the somewhat limited </w:t>
+        <w:t xml:space="preserve">I built my first aquaponics setup in 2012 on my apartment balcony and I had a lot of success even with the somewhat limited </w:t>
       </w:r>
       <w:r>
         <w:t xml:space="preserve">space and </w:t>
@@ -102,23 +81,7 @@
         <w:t xml:space="preserve"> I’m leaning towards uses</w:t>
       </w:r>
       <w:r>
-        <w:t xml:space="preserve"> an </w:t>
-      </w:r>
-      <w:proofErr w:type="spellStart"/>
-      <w:r>
-        <w:t>Arduino</w:t>
-      </w:r>
-      <w:proofErr w:type="spellEnd"/>
-      <w:r>
-        <w:t xml:space="preserve"> as the node and the </w:t>
-      </w:r>
-      <w:proofErr w:type="spellStart"/>
-      <w:r>
-        <w:t>RPi</w:t>
-      </w:r>
-      <w:proofErr w:type="spellEnd"/>
-      <w:r>
-        <w:t xml:space="preserve"> as the server.  My goal is to expand on the wealth of open source software and hardware that is already available to create a system that p</w:t>
+        <w:t xml:space="preserve"> an Arduino as the node and the RPi as the server.  My goal is to expand on the wealth of open source software and hardware that is already available to create a system that p</w:t>
       </w:r>
       <w:r>
         <w:t>eople can easily put together.</w:t>
@@ -169,6 +132,13 @@
     </w:p>
     <w:p/>
     <w:p>
+      <w:r>
+        <w:t>On wiki, add step by step instructions on how to build the applications on each deployment platform</w:t>
+      </w:r>
+      <w:bookmarkStart w:id="0" w:name="_GoBack"/>
+      <w:bookmarkEnd w:id="0"/>
+    </w:p>
+    <w:p>
       <w:pPr>
         <w:pStyle w:val="Heading1"/>
       </w:pPr>
@@ -181,31 +151,7 @@
         <w:ind w:firstLine="720"/>
       </w:pPr>
       <w:r>
-        <w:t xml:space="preserve">Node – </w:t>
-      </w:r>
-      <w:proofErr w:type="spellStart"/>
-      <w:r>
-        <w:t>Arduino</w:t>
-      </w:r>
-      <w:proofErr w:type="spellEnd"/>
-      <w:r>
-        <w:t xml:space="preserve"> UNO with </w:t>
-      </w:r>
-      <w:proofErr w:type="spellStart"/>
-      <w:r>
-        <w:t>ethernet</w:t>
-      </w:r>
-      <w:proofErr w:type="spellEnd"/>
-      <w:r>
-        <w:t xml:space="preserve"> shield and </w:t>
-      </w:r>
-      <w:proofErr w:type="spellStart"/>
-      <w:r>
-        <w:t>microSD</w:t>
-      </w:r>
-      <w:proofErr w:type="spellEnd"/>
-      <w:r>
-        <w:t xml:space="preserve"> card</w:t>
+        <w:t>Node – Arduino UNO with ethernet shield and microSD card</w:t>
       </w:r>
     </w:p>
     <w:p>
@@ -248,48 +194,26 @@
         <w:ind w:firstLine="720"/>
       </w:pPr>
       <w:r>
-        <w:t xml:space="preserve">GUI – Simple </w:t>
-      </w:r>
-      <w:proofErr w:type="spellStart"/>
-      <w:r>
-        <w:t>Qt</w:t>
-      </w:r>
-      <w:proofErr w:type="spellEnd"/>
-      <w:r>
-        <w:t xml:space="preserve"> GUI</w:t>
+        <w:t>GUI – Simple Qt GUI</w:t>
       </w:r>
     </w:p>
     <w:p>
       <w:pPr>
         <w:ind w:firstLine="720"/>
       </w:pPr>
-      <w:proofErr w:type="gramStart"/>
-      <w:r>
-        <w:t>Website - ??</w:t>
-      </w:r>
-      <w:proofErr w:type="gramEnd"/>
-      <w:r>
-        <w:t xml:space="preserve"> ; </w:t>
-      </w:r>
-      <w:proofErr w:type="spellStart"/>
-      <w:r>
-        <w:t>BrewPi</w:t>
-      </w:r>
-      <w:proofErr w:type="spellEnd"/>
-      <w:r>
-        <w:t xml:space="preserve"> frontend</w:t>
+      <w:r>
+        <w:t>Website - ?? ; BrewPi frontend</w:t>
       </w:r>
       <w:r>
         <w:t>?</w:t>
       </w:r>
-      <w:bookmarkStart w:id="0" w:name="_GoBack"/>
-      <w:bookmarkEnd w:id="0"/>
     </w:p>
     <w:p>
       <w:pPr>
         <w:ind w:firstLine="720"/>
       </w:pPr>
       <w:r>
+        <w:lastRenderedPageBreak/>
         <w:t>Mobile – Android Application</w:t>
       </w:r>
     </w:p>
@@ -298,16 +222,307 @@
         <w:pStyle w:val="Heading1"/>
       </w:pPr>
       <w:r>
+        <w:t>Software</w:t>
+      </w:r>
+    </w:p>
+    <w:p>
+      <w:pPr>
+        <w:ind w:left="360"/>
+      </w:pPr>
+      <w:r>
+        <w:t>Version 1:</w:t>
+      </w:r>
+    </w:p>
+    <w:p>
+      <w:pPr>
+        <w:ind w:left="720"/>
+      </w:pPr>
+      <w:r>
+        <w:t>Build Arduino sketches:</w:t>
+      </w:r>
+    </w:p>
+    <w:p>
+      <w:pPr>
+        <w:pStyle w:val="ListParagraph"/>
+        <w:numPr>
+          <w:ilvl w:val="0"/>
+          <w:numId w:val="1"/>
+        </w:numPr>
+        <w:ind w:left="1440"/>
+      </w:pPr>
+      <w:r>
+        <w:t>Support device configuration file/ethernet (device ID, IP setup, sensor suite type</w:t>
+      </w:r>
+      <w:r>
+        <w:t xml:space="preserve"> (type and pin mapping)</w:t>
+      </w:r>
+      <w:r>
+        <w:t>)</w:t>
+      </w:r>
+    </w:p>
+    <w:p>
+      <w:pPr>
+        <w:pStyle w:val="ListParagraph"/>
+        <w:numPr>
+          <w:ilvl w:val="0"/>
+          <w:numId w:val="1"/>
+        </w:numPr>
+        <w:ind w:left="1440"/>
+      </w:pPr>
+      <w:r>
+        <w:t>Support ethernet commands (time update, dump data, real-time sample request, start/stop recording, device statistics)</w:t>
+      </w:r>
+    </w:p>
+    <w:p>
+      <w:pPr>
+        <w:pStyle w:val="ListParagraph"/>
+        <w:numPr>
+          <w:ilvl w:val="0"/>
+          <w:numId w:val="1"/>
+        </w:numPr>
+        <w:ind w:left="1440"/>
+      </w:pPr>
+      <w:r>
+        <w:t xml:space="preserve">Support sensor </w:t>
+      </w:r>
+      <w:r>
+        <w:t>polling</w:t>
+      </w:r>
+      <w:r>
+        <w:t xml:space="preserve"> and </w:t>
+      </w:r>
+      <w:r>
+        <w:t>logging</w:t>
+      </w:r>
+      <w:r>
+        <w:t xml:space="preserve"> (temperature, humidity, water level, PV charge voltage, battery voltage)</w:t>
+      </w:r>
+    </w:p>
+    <w:p>
+      <w:pPr>
+        <w:pStyle w:val="ListParagraph"/>
+        <w:numPr>
+          <w:ilvl w:val="0"/>
+          <w:numId w:val="1"/>
+        </w:numPr>
+        <w:ind w:left="1440"/>
+      </w:pPr>
+      <w:r>
+        <w:t>(Optional) Supports sending SMS/Tweets</w:t>
+      </w:r>
+    </w:p>
+    <w:p>
+      <w:pPr>
+        <w:ind w:left="720"/>
+      </w:pPr>
+      <w:r>
+        <w:t>Build server application:</w:t>
+      </w:r>
+    </w:p>
+    <w:p>
+      <w:pPr>
+        <w:pStyle w:val="ListParagraph"/>
+        <w:numPr>
+          <w:ilvl w:val="0"/>
+          <w:numId w:val="1"/>
+        </w:numPr>
+        <w:ind w:left="1440"/>
+      </w:pPr>
+      <w:r>
+        <w:t xml:space="preserve">Supports being a Linux </w:t>
+      </w:r>
+      <w:r>
+        <w:t>startup</w:t>
+      </w:r>
+      <w:r>
+        <w:t xml:space="preserve"> </w:t>
+      </w:r>
+      <w:r>
+        <w:t>process/service</w:t>
+      </w:r>
+    </w:p>
+    <w:p>
+      <w:pPr>
+        <w:pStyle w:val="ListParagraph"/>
+        <w:numPr>
+          <w:ilvl w:val="0"/>
+          <w:numId w:val="1"/>
+        </w:numPr>
+        <w:ind w:left="1440"/>
+      </w:pPr>
+      <w:r>
+        <w:t>Supports runtime configuration (Linux virtual files system)</w:t>
+      </w:r>
+    </w:p>
+    <w:p>
+      <w:pPr>
+        <w:pStyle w:val="ListParagraph"/>
+        <w:numPr>
+          <w:ilvl w:val="0"/>
+          <w:numId w:val="1"/>
+        </w:numPr>
+        <w:ind w:left="1440"/>
+      </w:pPr>
+      <w:r>
+        <w:t>Accepts remote connections (Arduino nodes and GUI)</w:t>
+      </w:r>
+    </w:p>
+    <w:p>
+      <w:pPr>
+        <w:pStyle w:val="ListParagraph"/>
+        <w:numPr>
+          <w:ilvl w:val="0"/>
+          <w:numId w:val="1"/>
+        </w:numPr>
+        <w:ind w:left="1440"/>
+      </w:pPr>
+      <w:r>
+        <w:t>Support ethernet commands (All arduino packets, download data from node, health/status of configured nodes)</w:t>
+      </w:r>
+    </w:p>
+    <w:p>
+      <w:pPr>
+        <w:pStyle w:val="ListParagraph"/>
+        <w:numPr>
+          <w:ilvl w:val="0"/>
+          <w:numId w:val="1"/>
+        </w:numPr>
+        <w:ind w:left="1440"/>
+      </w:pPr>
+      <w:r>
+        <w:t>Supports logging data to simple database</w:t>
+      </w:r>
+    </w:p>
+    <w:p>
+      <w:pPr>
+        <w:ind w:left="720"/>
+      </w:pPr>
+      <w:r>
+        <w:t>GUI:</w:t>
+      </w:r>
+    </w:p>
+    <w:p>
+      <w:pPr>
+        <w:pStyle w:val="ListParagraph"/>
+        <w:numPr>
+          <w:ilvl w:val="0"/>
+          <w:numId w:val="1"/>
+        </w:numPr>
+        <w:ind w:left="1440"/>
+      </w:pPr>
+      <w:r>
+        <w:t>Supports commanding the server</w:t>
+      </w:r>
+    </w:p>
+    <w:p>
+      <w:pPr>
+        <w:pStyle w:val="ListParagraph"/>
+        <w:numPr>
+          <w:ilvl w:val="0"/>
+          <w:numId w:val="1"/>
+        </w:numPr>
+        <w:ind w:left="1440"/>
+      </w:pPr>
+      <w:r>
+        <w:t>Displays simple information</w:t>
+      </w:r>
+    </w:p>
+    <w:p>
+      <w:pPr>
+        <w:ind w:left="720"/>
+      </w:pPr>
+      <w:r>
+        <w:t>Website:</w:t>
+      </w:r>
+    </w:p>
+    <w:p>
+      <w:pPr>
+        <w:pStyle w:val="ListParagraph"/>
+        <w:numPr>
+          <w:ilvl w:val="0"/>
+          <w:numId w:val="1"/>
+        </w:numPr>
+        <w:ind w:left="1440"/>
+      </w:pPr>
+      <w:r>
+        <w:t>N/A</w:t>
+      </w:r>
+    </w:p>
+    <w:p>
+      <w:pPr>
+        <w:ind w:left="720"/>
+      </w:pPr>
+      <w:r>
+        <w:t>Mobile Device:</w:t>
+      </w:r>
+    </w:p>
+    <w:p>
+      <w:pPr>
+        <w:pStyle w:val="ListParagraph"/>
+        <w:numPr>
+          <w:ilvl w:val="0"/>
+          <w:numId w:val="1"/>
+        </w:numPr>
+        <w:ind w:left="1440"/>
+      </w:pPr>
+      <w:r>
+        <w:t>N/A</w:t>
+      </w:r>
+    </w:p>
+    <w:p>
+      <w:pPr>
+        <w:ind w:left="360"/>
+      </w:pPr>
+    </w:p>
+    <w:p>
+      <w:pPr>
+        <w:ind w:left="360"/>
+      </w:pPr>
+      <w:r>
+        <w:t>Version 2:</w:t>
+      </w:r>
+    </w:p>
+    <w:p>
+      <w:pPr>
+        <w:ind w:left="720"/>
+      </w:pPr>
+      <w:r>
+        <w:t>Build Arduino sketches:</w:t>
+      </w:r>
+    </w:p>
+    <w:p>
+      <w:pPr>
+        <w:pStyle w:val="ListParagraph"/>
+        <w:numPr>
+          <w:ilvl w:val="0"/>
+          <w:numId w:val="1"/>
+        </w:numPr>
+        <w:ind w:left="1440"/>
+      </w:pPr>
+      <w:r>
+        <w:t>TBD</w:t>
+      </w:r>
+    </w:p>
+    <w:p>
+      <w:pPr>
+        <w:ind w:left="720"/>
+      </w:pPr>
+      <w:r>
+        <w:t>Build server application:</w:t>
+      </w:r>
+    </w:p>
+    <w:p>
+      <w:pPr>
+        <w:pStyle w:val="ListParagraph"/>
+        <w:numPr>
+          <w:ilvl w:val="0"/>
+          <w:numId w:val="1"/>
+        </w:numPr>
+        <w:ind w:left="1440"/>
+      </w:pPr>
+      <w:r>
         <w:lastRenderedPageBreak/>
-        <w:t>Software</w:t>
-      </w:r>
-    </w:p>
-    <w:p>
-      <w:pPr>
-        <w:ind w:left="360"/>
-      </w:pPr>
-      <w:r>
-        <w:t>Version 1:</w:t>
+        <w:t>TBD</w:t>
       </w:r>
     </w:p>
     <w:p>
@@ -315,85 +530,20 @@
         <w:ind w:left="720"/>
       </w:pPr>
       <w:r>
-        <w:t xml:space="preserve">Build </w:t>
-      </w:r>
-      <w:proofErr w:type="spellStart"/>
-      <w:r>
-        <w:t>Arduino</w:t>
-      </w:r>
-      <w:proofErr w:type="spellEnd"/>
-      <w:r>
-        <w:t xml:space="preserve"> sketches:</w:t>
-      </w:r>
-    </w:p>
-    <w:p>
-      <w:pPr>
-        <w:pStyle w:val="ListParagraph"/>
-        <w:numPr>
-          <w:ilvl w:val="0"/>
-          <w:numId w:val="1"/>
-        </w:numPr>
-        <w:ind w:left="1440"/>
-      </w:pPr>
-      <w:r>
-        <w:t>Support device configuration file/ethernet (device ID, IP setup, sensor suite type</w:t>
-      </w:r>
-      <w:r>
-        <w:t xml:space="preserve"> (type and pin mapping)</w:t>
-      </w:r>
-      <w:r>
-        <w:t>)</w:t>
-      </w:r>
-    </w:p>
-    <w:p>
-      <w:pPr>
-        <w:pStyle w:val="ListParagraph"/>
-        <w:numPr>
-          <w:ilvl w:val="0"/>
-          <w:numId w:val="1"/>
-        </w:numPr>
-        <w:ind w:left="1440"/>
-      </w:pPr>
-      <w:r>
-        <w:t>Support ethernet commands (time update, dump data, real-time sample request, start/stop recording, device statistics)</w:t>
-      </w:r>
-    </w:p>
-    <w:p>
-      <w:pPr>
-        <w:pStyle w:val="ListParagraph"/>
-        <w:numPr>
-          <w:ilvl w:val="0"/>
-          <w:numId w:val="1"/>
-        </w:numPr>
-        <w:ind w:left="1440"/>
-      </w:pPr>
-      <w:r>
-        <w:t xml:space="preserve">Support sensor </w:t>
-      </w:r>
-      <w:r>
-        <w:t>polling</w:t>
-      </w:r>
-      <w:r>
-        <w:t xml:space="preserve"> and </w:t>
-      </w:r>
-      <w:r>
-        <w:t>logging</w:t>
-      </w:r>
-      <w:r>
-        <w:t xml:space="preserve"> (temperature, humidity, water level, PV charge voltage, battery voltage)</w:t>
-      </w:r>
-    </w:p>
-    <w:p>
-      <w:pPr>
-        <w:pStyle w:val="ListParagraph"/>
-        <w:numPr>
-          <w:ilvl w:val="0"/>
-          <w:numId w:val="1"/>
-        </w:numPr>
-        <w:ind w:left="1440"/>
-      </w:pPr>
-      <w:r>
-        <w:t>(Optional) Supports sending SMS/Tweets</w:t>
+        <w:t>GUI:</w:t>
+      </w:r>
+    </w:p>
+    <w:p>
+      <w:pPr>
+        <w:pStyle w:val="ListParagraph"/>
+        <w:numPr>
+          <w:ilvl w:val="0"/>
+          <w:numId w:val="1"/>
+        </w:numPr>
+        <w:ind w:left="1440"/>
+      </w:pPr>
+      <w:r>
+        <w:t>TBD</w:t>
       </w:r>
     </w:p>
     <w:p>
@@ -401,146 +551,6 @@
         <w:ind w:left="720"/>
       </w:pPr>
       <w:r>
-        <w:t>Build server application:</w:t>
-      </w:r>
-    </w:p>
-    <w:p>
-      <w:pPr>
-        <w:pStyle w:val="ListParagraph"/>
-        <w:numPr>
-          <w:ilvl w:val="0"/>
-          <w:numId w:val="1"/>
-        </w:numPr>
-        <w:ind w:left="1440"/>
-      </w:pPr>
-      <w:r>
-        <w:t xml:space="preserve">Supports being a Linux </w:t>
-      </w:r>
-      <w:r>
-        <w:t>startup</w:t>
-      </w:r>
-      <w:r>
-        <w:t xml:space="preserve"> </w:t>
-      </w:r>
-      <w:r>
-        <w:t>process/service</w:t>
-      </w:r>
-    </w:p>
-    <w:p>
-      <w:pPr>
-        <w:pStyle w:val="ListParagraph"/>
-        <w:numPr>
-          <w:ilvl w:val="0"/>
-          <w:numId w:val="1"/>
-        </w:numPr>
-        <w:ind w:left="1440"/>
-      </w:pPr>
-      <w:r>
-        <w:t>Supports runtime configuration (Linux virtual files system)</w:t>
-      </w:r>
-    </w:p>
-    <w:p>
-      <w:pPr>
-        <w:pStyle w:val="ListParagraph"/>
-        <w:numPr>
-          <w:ilvl w:val="0"/>
-          <w:numId w:val="1"/>
-        </w:numPr>
-        <w:ind w:left="1440"/>
-      </w:pPr>
-      <w:r>
-        <w:t>Accepts remote connections (</w:t>
-      </w:r>
-      <w:proofErr w:type="spellStart"/>
-      <w:r>
-        <w:t>Arduino</w:t>
-      </w:r>
-      <w:proofErr w:type="spellEnd"/>
-      <w:r>
-        <w:t xml:space="preserve"> nodes and GUI)</w:t>
-      </w:r>
-    </w:p>
-    <w:p>
-      <w:pPr>
-        <w:pStyle w:val="ListParagraph"/>
-        <w:numPr>
-          <w:ilvl w:val="0"/>
-          <w:numId w:val="1"/>
-        </w:numPr>
-        <w:ind w:left="1440"/>
-      </w:pPr>
-      <w:r>
-        <w:t xml:space="preserve">Support </w:t>
-      </w:r>
-      <w:proofErr w:type="spellStart"/>
-      <w:r>
-        <w:t>ethernet</w:t>
-      </w:r>
-      <w:proofErr w:type="spellEnd"/>
-      <w:r>
-        <w:t xml:space="preserve"> commands (All </w:t>
-      </w:r>
-      <w:proofErr w:type="spellStart"/>
-      <w:r>
-        <w:t>arduino</w:t>
-      </w:r>
-      <w:proofErr w:type="spellEnd"/>
-      <w:r>
-        <w:t xml:space="preserve"> packets, download data from node, health/status of configured nodes)</w:t>
-      </w:r>
-    </w:p>
-    <w:p>
-      <w:pPr>
-        <w:pStyle w:val="ListParagraph"/>
-        <w:numPr>
-          <w:ilvl w:val="0"/>
-          <w:numId w:val="1"/>
-        </w:numPr>
-        <w:ind w:left="1440"/>
-      </w:pPr>
-      <w:r>
-        <w:t>Supports logging data to simple database</w:t>
-      </w:r>
-    </w:p>
-    <w:p>
-      <w:pPr>
-        <w:ind w:left="720"/>
-      </w:pPr>
-      <w:r>
-        <w:t>GUI:</w:t>
-      </w:r>
-    </w:p>
-    <w:p>
-      <w:pPr>
-        <w:pStyle w:val="ListParagraph"/>
-        <w:numPr>
-          <w:ilvl w:val="0"/>
-          <w:numId w:val="1"/>
-        </w:numPr>
-        <w:ind w:left="1440"/>
-      </w:pPr>
-      <w:r>
-        <w:t>Supports commanding the server</w:t>
-      </w:r>
-    </w:p>
-    <w:p>
-      <w:pPr>
-        <w:pStyle w:val="ListParagraph"/>
-        <w:numPr>
-          <w:ilvl w:val="0"/>
-          <w:numId w:val="1"/>
-        </w:numPr>
-        <w:ind w:left="1440"/>
-      </w:pPr>
-      <w:r>
-        <w:t>Displays simple information</w:t>
-      </w:r>
-    </w:p>
-    <w:p>
-      <w:pPr>
-        <w:ind w:left="720"/>
-      </w:pPr>
-      <w:r>
         <w:t>Website:</w:t>
       </w:r>
     </w:p>
@@ -554,142 +564,7 @@
         <w:ind w:left="1440"/>
       </w:pPr>
       <w:r>
-        <w:t>N/A</w:t>
-      </w:r>
-    </w:p>
-    <w:p>
-      <w:pPr>
-        <w:ind w:left="720"/>
-      </w:pPr>
-      <w:r>
-        <w:t>Mobile Device:</w:t>
-      </w:r>
-    </w:p>
-    <w:p>
-      <w:pPr>
-        <w:pStyle w:val="ListParagraph"/>
-        <w:numPr>
-          <w:ilvl w:val="0"/>
-          <w:numId w:val="1"/>
-        </w:numPr>
-        <w:ind w:left="1440"/>
-      </w:pPr>
-      <w:r>
-        <w:t>N/A</w:t>
-      </w:r>
-    </w:p>
-    <w:p>
-      <w:pPr>
-        <w:ind w:left="360"/>
-      </w:pPr>
-    </w:p>
-    <w:p>
-      <w:pPr>
-        <w:ind w:left="360"/>
-      </w:pPr>
-      <w:r>
-        <w:t>Version 2:</w:t>
-      </w:r>
-    </w:p>
-    <w:p>
-      <w:pPr>
-        <w:ind w:left="720"/>
-      </w:pPr>
-      <w:r>
-        <w:t xml:space="preserve">Build </w:t>
-      </w:r>
-      <w:proofErr w:type="spellStart"/>
-      <w:r>
-        <w:t>Arduino</w:t>
-      </w:r>
-      <w:proofErr w:type="spellEnd"/>
-      <w:r>
-        <w:t xml:space="preserve"> sketches:</w:t>
-      </w:r>
-    </w:p>
-    <w:p>
-      <w:pPr>
-        <w:pStyle w:val="ListParagraph"/>
-        <w:numPr>
-          <w:ilvl w:val="0"/>
-          <w:numId w:val="1"/>
-        </w:numPr>
-        <w:ind w:left="1440"/>
-      </w:pPr>
-      <w:r>
-        <w:t>TBD</w:t>
-      </w:r>
-    </w:p>
-    <w:p>
-      <w:pPr>
-        <w:ind w:left="720"/>
-      </w:pPr>
-      <w:r>
-        <w:t>Build server application:</w:t>
-      </w:r>
-    </w:p>
-    <w:p>
-      <w:pPr>
-        <w:pStyle w:val="ListParagraph"/>
-        <w:numPr>
-          <w:ilvl w:val="0"/>
-          <w:numId w:val="1"/>
-        </w:numPr>
-        <w:ind w:left="1440"/>
-      </w:pPr>
-      <w:r>
-        <w:t>TBD</w:t>
-      </w:r>
-    </w:p>
-    <w:p>
-      <w:pPr>
-        <w:ind w:left="720"/>
-      </w:pPr>
-      <w:r>
-        <w:lastRenderedPageBreak/>
-        <w:t>GUI:</w:t>
-      </w:r>
-    </w:p>
-    <w:p>
-      <w:pPr>
-        <w:pStyle w:val="ListParagraph"/>
-        <w:numPr>
-          <w:ilvl w:val="0"/>
-          <w:numId w:val="1"/>
-        </w:numPr>
-        <w:ind w:left="1440"/>
-      </w:pPr>
-      <w:r>
-        <w:t>TBD</w:t>
-      </w:r>
-    </w:p>
-    <w:p>
-      <w:pPr>
-        <w:ind w:left="720"/>
-      </w:pPr>
-      <w:r>
-        <w:t>Website:</w:t>
-      </w:r>
-    </w:p>
-    <w:p>
-      <w:pPr>
-        <w:pStyle w:val="ListParagraph"/>
-        <w:numPr>
-          <w:ilvl w:val="0"/>
-          <w:numId w:val="1"/>
-        </w:numPr>
-        <w:ind w:left="1440"/>
-      </w:pPr>
-      <w:r>
-        <w:t xml:space="preserve">Supports displaying the information from the database (possibly utilize the </w:t>
-      </w:r>
-      <w:proofErr w:type="spellStart"/>
-      <w:r>
-        <w:t>BrewPi</w:t>
-      </w:r>
-      <w:proofErr w:type="spellEnd"/>
-      <w:r>
-        <w:t xml:space="preserve"> frontend)</w:t>
+        <w:t>Supports displaying the information from the database (possibly utilize the BrewPi frontend)</w:t>
       </w:r>
     </w:p>
     <w:p>

</xml_diff>